<commit_message>
Update practicals 1 and 2
</commit_message>
<xml_diff>
--- a/practical2/R-practical-ACEFA-course.docx
+++ b/practical2/R-practical-ACEFA-course.docx
@@ -8,7 +8,6 @@
           <w:rFonts w:ascii="Times New Roman" w:hAnsi="Times New Roman"/>
           <w:b/>
           <w:bCs/>
-          <w:lang w:val="en-US"/>
         </w:rPr>
       </w:pPr>
       <w:r>
@@ -16,7 +15,6 @@
           <w:rFonts w:ascii="Times New Roman" w:hAnsi="Times New Roman"/>
           <w:b/>
           <w:bCs/>
-          <w:lang w:val="en-US"/>
         </w:rPr>
         <w:t>Background information</w:t>
       </w:r>
@@ -25,20 +23,17 @@
       <w:pPr>
         <w:rPr>
           <w:rFonts w:ascii="Times New Roman" w:hAnsi="Times New Roman"/>
-          <w:lang w:val="en-US"/>
-        </w:rPr>
-      </w:pPr>
-      <w:r>
-        <w:rPr>
-          <w:rFonts w:ascii="Times New Roman" w:hAnsi="Times New Roman"/>
-          <w:lang w:val="en-US"/>
+        </w:rPr>
+      </w:pPr>
+      <w:r>
+        <w:rPr>
+          <w:rFonts w:ascii="Times New Roman" w:hAnsi="Times New Roman"/>
         </w:rPr>
         <w:t>In this practical, we will be introducing the programming language R,</w:t>
       </w:r>
       <w:r>
         <w:rPr>
           <w:rFonts w:ascii="Times New Roman" w:hAnsi="Times New Roman"/>
-          <w:lang w:val="en-US"/>
         </w:rPr>
         <w:t xml:space="preserve"> using the interface R Studio. We will then use R to implement the SIR models explored in Practical 1.</w:t>
       </w:r>
@@ -47,13 +42,11 @@
       <w:pPr>
         <w:rPr>
           <w:rFonts w:ascii="Times New Roman" w:hAnsi="Times New Roman"/>
-          <w:lang w:val="en-US"/>
-        </w:rPr>
-      </w:pPr>
-      <w:r>
-        <w:rPr>
-          <w:rFonts w:ascii="Times New Roman" w:hAnsi="Times New Roman"/>
-          <w:lang w:val="en-US"/>
+        </w:rPr>
+      </w:pPr>
+      <w:r>
+        <w:rPr>
+          <w:rFonts w:ascii="Times New Roman" w:hAnsi="Times New Roman"/>
         </w:rPr>
         <w:t>To prepare for the practical, please install the R programming language and R Studio.</w:t>
       </w:r>
@@ -62,13 +55,11 @@
       <w:pPr>
         <w:rPr>
           <w:rFonts w:ascii="Times New Roman" w:hAnsi="Times New Roman"/>
-          <w:lang w:val="en-US"/>
-        </w:rPr>
-      </w:pPr>
-      <w:r>
-        <w:rPr>
-          <w:rFonts w:ascii="Times New Roman" w:hAnsi="Times New Roman"/>
-          <w:lang w:val="en-US"/>
+        </w:rPr>
+      </w:pPr>
+      <w:r>
+        <w:rPr>
+          <w:rFonts w:ascii="Times New Roman" w:hAnsi="Times New Roman"/>
         </w:rPr>
         <w:t>To install R, follow the instructions at:</w:t>
       </w:r>
@@ -80,7 +71,6 @@
         </w:tabs>
         <w:rPr>
           <w:rFonts w:ascii="Times New Roman" w:hAnsi="Times New Roman"/>
-          <w:lang w:val="en-US"/>
         </w:rPr>
       </w:pPr>
       <w:hyperlink r:id="rId7" w:history="1">
@@ -88,7 +78,6 @@
           <w:rPr>
             <w:rStyle w:val="Hyperlink"/>
             <w:rFonts w:ascii="Times New Roman" w:hAnsi="Times New Roman"/>
-            <w:lang w:val="en-US"/>
           </w:rPr>
           <w:t>https://cran.r-project.org/bin/windows/base/</w:t>
         </w:r>
@@ -101,13 +90,11 @@
       <w:pPr>
         <w:rPr>
           <w:rFonts w:ascii="Times New Roman" w:hAnsi="Times New Roman"/>
-          <w:lang w:val="en-US"/>
-        </w:rPr>
-      </w:pPr>
-      <w:r>
-        <w:rPr>
-          <w:rFonts w:ascii="Times New Roman" w:hAnsi="Times New Roman"/>
-          <w:lang w:val="en-US"/>
+        </w:rPr>
+      </w:pPr>
+      <w:r>
+        <w:rPr>
+          <w:rFonts w:ascii="Times New Roman" w:hAnsi="Times New Roman"/>
         </w:rPr>
         <w:t>To install R Studio, follow the instructions at:</w:t>
       </w:r>
@@ -116,7 +103,6 @@
       <w:pPr>
         <w:rPr>
           <w:rFonts w:ascii="Times New Roman" w:hAnsi="Times New Roman"/>
-          <w:lang w:val="en-US"/>
         </w:rPr>
       </w:pPr>
       <w:hyperlink r:id="rId8" w:history="1">
@@ -124,7 +110,6 @@
           <w:rPr>
             <w:rStyle w:val="Hyperlink"/>
             <w:rFonts w:ascii="Times New Roman" w:hAnsi="Times New Roman"/>
-            <w:lang w:val="en-US"/>
           </w:rPr>
           <w:t>https://posit.co/download/rstudio-desktop/</w:t>
         </w:r>
@@ -134,34 +119,29 @@
       <w:pPr>
         <w:rPr>
           <w:rFonts w:ascii="Times New Roman" w:hAnsi="Times New Roman"/>
-          <w:lang w:val="en-US"/>
-        </w:rPr>
-      </w:pPr>
-      <w:r>
-        <w:rPr>
-          <w:rFonts w:ascii="Times New Roman" w:hAnsi="Times New Roman"/>
-          <w:lang w:val="en-US"/>
+        </w:rPr>
+      </w:pPr>
+      <w:r>
+        <w:rPr>
+          <w:rFonts w:ascii="Times New Roman" w:hAnsi="Times New Roman"/>
         </w:rPr>
         <w:t xml:space="preserve">Once these </w:t>
       </w:r>
       <w:r>
         <w:rPr>
           <w:rFonts w:ascii="Times New Roman" w:hAnsi="Times New Roman"/>
-          <w:lang w:val="en-US"/>
         </w:rPr>
         <w:t>are installed, please open R Studio. If you have not used R before, you might like to</w:t>
       </w:r>
       <w:r>
         <w:rPr>
           <w:rFonts w:ascii="Times New Roman" w:hAnsi="Times New Roman"/>
-          <w:lang w:val="en-US"/>
         </w:rPr>
         <w:t xml:space="preserve"> explore the interface and try it out – there are many online guides to using R and R Studio.</w:t>
       </w:r>
       <w:r>
         <w:rPr>
           <w:rFonts w:ascii="Times New Roman" w:hAnsi="Times New Roman"/>
-          <w:lang w:val="en-US"/>
         </w:rPr>
         <w:t xml:space="preserve"> We will also have a section in this practical on using R, but any prior experience will be helpful.</w:t>
       </w:r>
@@ -170,48 +150,41 @@
       <w:pPr>
         <w:rPr>
           <w:rFonts w:ascii="Times New Roman" w:hAnsi="Times New Roman"/>
-          <w:lang w:val="en-US"/>
-        </w:rPr>
-      </w:pPr>
-      <w:r>
-        <w:rPr>
-          <w:rFonts w:ascii="Times New Roman" w:hAnsi="Times New Roman"/>
-          <w:lang w:val="en-US"/>
+        </w:rPr>
+      </w:pPr>
+      <w:r>
+        <w:rPr>
+          <w:rFonts w:ascii="Times New Roman" w:hAnsi="Times New Roman"/>
         </w:rPr>
         <w:t xml:space="preserve">To be ready for the course, please </w:t>
       </w:r>
       <w:r>
         <w:rPr>
           <w:rFonts w:ascii="Times New Roman" w:hAnsi="Times New Roman"/>
-          <w:lang w:val="en-US"/>
         </w:rPr>
         <w:t xml:space="preserve">open R Studio and </w:t>
       </w:r>
       <w:r>
         <w:rPr>
           <w:rFonts w:ascii="Times New Roman" w:hAnsi="Times New Roman"/>
-          <w:lang w:val="en-US"/>
         </w:rPr>
         <w:t>go to the consol</w:t>
       </w:r>
       <w:r>
         <w:rPr>
           <w:rFonts w:ascii="Times New Roman" w:hAnsi="Times New Roman"/>
-          <w:lang w:val="en-US"/>
         </w:rPr>
         <w:t>e</w:t>
       </w:r>
       <w:r>
         <w:rPr>
           <w:rFonts w:ascii="Times New Roman" w:hAnsi="Times New Roman"/>
-          <w:lang w:val="en-US"/>
         </w:rPr>
         <w:t>, usually on the bottom left</w:t>
       </w:r>
       <w:r>
         <w:rPr>
           <w:rFonts w:ascii="Times New Roman" w:hAnsi="Times New Roman"/>
-          <w:lang w:val="en-US"/>
         </w:rPr>
         <w:t>:</w:t>
       </w:r>
@@ -220,14 +193,11 @@
       <w:pPr>
         <w:rPr>
           <w:rFonts w:ascii="Times New Roman" w:hAnsi="Times New Roman"/>
-          <w:lang w:val="en-US"/>
-        </w:rPr>
-      </w:pPr>
-      <w:r>
-        <w:rPr>
-          <w:rFonts w:ascii="Times New Roman" w:hAnsi="Times New Roman"/>
-          <w:noProof/>
-          <w:lang w:val="en-US"/>
+        </w:rPr>
+      </w:pPr>
+      <w:r>
+        <w:rPr>
+          <w:rFonts w:ascii="Times New Roman" w:hAnsi="Times New Roman"/>
         </w:rPr>
         <w:drawing>
           <wp:inline distT="0" distB="0" distL="0" distR="0" wp14:anchorId="5A76A02A" wp14:editId="6928F808">
@@ -270,20 +240,17 @@
       <w:pPr>
         <w:rPr>
           <w:rFonts w:ascii="Times New Roman" w:hAnsi="Times New Roman"/>
-          <w:lang w:val="en-US"/>
-        </w:rPr>
-      </w:pPr>
-      <w:r>
-        <w:rPr>
-          <w:rFonts w:ascii="Times New Roman" w:hAnsi="Times New Roman"/>
-          <w:lang w:val="en-US"/>
+        </w:rPr>
+      </w:pPr>
+      <w:r>
+        <w:rPr>
+          <w:rFonts w:ascii="Times New Roman" w:hAnsi="Times New Roman"/>
         </w:rPr>
         <w:t>To install the required packages, type in each of the following lines</w:t>
       </w:r>
       <w:r>
         <w:rPr>
           <w:rFonts w:ascii="Times New Roman" w:hAnsi="Times New Roman"/>
-          <w:lang w:val="en-US"/>
         </w:rPr>
         <w:t xml:space="preserve"> (hit Enter after each line):</w:t>
       </w:r>
@@ -292,35 +259,64 @@
       <w:pPr>
         <w:rPr>
           <w:rFonts w:ascii="Courier New" w:hAnsi="Courier New" w:cs="Courier New"/>
-          <w:lang w:val="en-US"/>
-        </w:rPr>
-      </w:pPr>
+        </w:rPr>
+      </w:pPr>
+      <w:proofErr w:type="spellStart"/>
+      <w:proofErr w:type="gramStart"/>
       <w:r>
         <w:rPr>
           <w:rFonts w:ascii="Courier New" w:hAnsi="Courier New" w:cs="Courier New"/>
-          <w:lang w:val="en-US"/>
-        </w:rPr>
-        <w:t>install.packages(“tidyverse”)</w:t>
-      </w:r>
-    </w:p>
-    <w:p>
-      <w:pPr>
+        </w:rPr>
+        <w:t>install.packages</w:t>
+      </w:r>
+      <w:proofErr w:type="spellEnd"/>
+      <w:proofErr w:type="gramEnd"/>
+      <w:r>
         <w:rPr>
           <w:rFonts w:ascii="Courier New" w:hAnsi="Courier New" w:cs="Courier New"/>
-          <w:lang w:val="en-US"/>
-        </w:rPr>
-      </w:pPr>
+        </w:rPr>
+        <w:t>(“</w:t>
+      </w:r>
+      <w:proofErr w:type="spellStart"/>
       <w:r>
         <w:rPr>
           <w:rFonts w:ascii="Courier New" w:hAnsi="Courier New" w:cs="Courier New"/>
-          <w:lang w:val="en-US"/>
-        </w:rPr>
-        <w:t>install.packages(“</w:t>
-      </w:r>
+        </w:rPr>
+        <w:t>tidyverse</w:t>
+      </w:r>
+      <w:proofErr w:type="spellEnd"/>
       <w:r>
         <w:rPr>
           <w:rFonts w:ascii="Courier New" w:hAnsi="Courier New" w:cs="Courier New"/>
-          <w:lang w:val="en-US"/>
+        </w:rPr>
+        <w:t>”)</w:t>
+      </w:r>
+    </w:p>
+    <w:p>
+      <w:pPr>
+        <w:rPr>
+          <w:rFonts w:ascii="Courier New" w:hAnsi="Courier New" w:cs="Courier New"/>
+        </w:rPr>
+      </w:pPr>
+      <w:proofErr w:type="spellStart"/>
+      <w:proofErr w:type="gramStart"/>
+      <w:r>
+        <w:rPr>
+          <w:rFonts w:ascii="Courier New" w:hAnsi="Courier New" w:cs="Courier New"/>
+        </w:rPr>
+        <w:t>install.packages</w:t>
+      </w:r>
+      <w:proofErr w:type="spellEnd"/>
+      <w:proofErr w:type="gramEnd"/>
+      <w:r>
+        <w:rPr>
+          <w:rFonts w:ascii="Courier New" w:hAnsi="Courier New" w:cs="Courier New"/>
+        </w:rPr>
+        <w:t>(“</w:t>
+      </w:r>
+      <w:r>
+        <w:rPr>
+          <w:rFonts w:ascii="Courier New" w:hAnsi="Courier New" w:cs="Courier New"/>
         </w:rPr>
         <w:t>ggplot2”)</w:t>
       </w:r>
@@ -329,45 +325,83 @@
       <w:pPr>
         <w:rPr>
           <w:rFonts w:ascii="Courier New" w:hAnsi="Courier New" w:cs="Courier New"/>
-          <w:lang w:val="en-US"/>
-        </w:rPr>
-      </w:pPr>
+        </w:rPr>
+      </w:pPr>
+      <w:proofErr w:type="spellStart"/>
+      <w:proofErr w:type="gramStart"/>
       <w:r>
         <w:rPr>
           <w:rFonts w:ascii="Courier New" w:hAnsi="Courier New" w:cs="Courier New"/>
-          <w:lang w:val="en-US"/>
-        </w:rPr>
-        <w:t>install.packages(“patchwork”)</w:t>
-      </w:r>
-    </w:p>
-    <w:p>
-      <w:pPr>
+        </w:rPr>
+        <w:t>install.packages</w:t>
+      </w:r>
+      <w:proofErr w:type="spellEnd"/>
+      <w:proofErr w:type="gramEnd"/>
+      <w:r>
         <w:rPr>
           <w:rFonts w:ascii="Courier New" w:hAnsi="Courier New" w:cs="Courier New"/>
-          <w:lang w:val="en-US"/>
-        </w:rPr>
-      </w:pPr>
-      <w:r>
+        </w:rPr>
+        <w:t>(“patchwork”)</w:t>
+      </w:r>
+    </w:p>
+    <w:p>
+      <w:pPr>
         <w:rPr>
           <w:rFonts w:ascii="Courier New" w:hAnsi="Courier New" w:cs="Courier New"/>
-          <w:lang w:val="en-US"/>
-        </w:rPr>
-        <w:t>install.packages(“EpiNow2”)</w:t>
-      </w:r>
-    </w:p>
-    <w:p>
-      <w:pPr>
+        </w:rPr>
+      </w:pPr>
+      <w:proofErr w:type="spellStart"/>
+      <w:proofErr w:type="gramStart"/>
+      <w:r>
         <w:rPr>
           <w:rFonts w:ascii="Courier New" w:hAnsi="Courier New" w:cs="Courier New"/>
-          <w:lang w:val="en-US"/>
-        </w:rPr>
-      </w:pPr>
+        </w:rPr>
+        <w:t>install.packages</w:t>
+      </w:r>
+      <w:proofErr w:type="spellEnd"/>
+      <w:proofErr w:type="gramEnd"/>
       <w:r>
         <w:rPr>
           <w:rFonts w:ascii="Courier New" w:hAnsi="Courier New" w:cs="Courier New"/>
-          <w:lang w:val="en-US"/>
-        </w:rPr>
-        <w:t>install.packages(“deSolve”)</w:t>
+        </w:rPr>
+        <w:t>(“EpiNow2”)</w:t>
+      </w:r>
+    </w:p>
+    <w:p>
+      <w:pPr>
+        <w:rPr>
+          <w:rFonts w:ascii="Courier New" w:hAnsi="Courier New" w:cs="Courier New"/>
+        </w:rPr>
+      </w:pPr>
+      <w:proofErr w:type="spellStart"/>
+      <w:proofErr w:type="gramStart"/>
+      <w:r>
+        <w:rPr>
+          <w:rFonts w:ascii="Courier New" w:hAnsi="Courier New" w:cs="Courier New"/>
+        </w:rPr>
+        <w:t>install.packages</w:t>
+      </w:r>
+      <w:proofErr w:type="spellEnd"/>
+      <w:proofErr w:type="gramEnd"/>
+      <w:r>
+        <w:rPr>
+          <w:rFonts w:ascii="Courier New" w:hAnsi="Courier New" w:cs="Courier New"/>
+        </w:rPr>
+        <w:t>(“</w:t>
+      </w:r>
+      <w:proofErr w:type="spellStart"/>
+      <w:r>
+        <w:rPr>
+          <w:rFonts w:ascii="Courier New" w:hAnsi="Courier New" w:cs="Courier New"/>
+        </w:rPr>
+        <w:t>deSolve</w:t>
+      </w:r>
+      <w:proofErr w:type="spellEnd"/>
+      <w:r>
+        <w:rPr>
+          <w:rFonts w:ascii="Courier New" w:hAnsi="Courier New" w:cs="Courier New"/>
+        </w:rPr>
+        <w:t>”)</w:t>
       </w:r>
     </w:p>
     <w:p>
@@ -376,32 +410,53 @@
           <w:rFonts w:ascii="Times New Roman" w:hAnsi="Times New Roman"/>
           <w:b/>
           <w:bCs/>
-          <w:lang w:val="en-US"/>
-        </w:rPr>
-      </w:pPr>
-      <w:r>
+        </w:rPr>
+      </w:pPr>
+    </w:p>
+    <w:p>
+      <w:pPr>
         <w:rPr>
           <w:rFonts w:ascii="Times New Roman" w:hAnsi="Times New Roman"/>
           <w:b/>
           <w:bCs/>
-          <w:lang w:val="en-US"/>
-        </w:rPr>
-        <w:t>The practical</w:t>
-      </w:r>
-    </w:p>
-    <w:p>
-      <w:pPr>
-        <w:rPr>
-          <w:rFonts w:ascii="Times New Roman" w:hAnsi="Times New Roman"/>
-          <w:lang w:val="en-US"/>
-        </w:rPr>
-      </w:pPr>
-      <w:r>
-        <w:rPr>
-          <w:rFonts w:ascii="Times New Roman" w:hAnsi="Times New Roman"/>
-          <w:lang w:val="en-US"/>
-        </w:rPr>
-        <w:t>This practical will be comprised of three parts.</w:t>
+        </w:rPr>
+      </w:pPr>
+      <w:r>
+        <w:rPr>
+          <w:rFonts w:ascii="Times New Roman" w:hAnsi="Times New Roman"/>
+          <w:b/>
+          <w:bCs/>
+        </w:rPr>
+        <w:t xml:space="preserve">Optional </w:t>
+      </w:r>
+      <w:r>
+        <w:rPr>
+          <w:rFonts w:ascii="Times New Roman" w:hAnsi="Times New Roman"/>
+          <w:b/>
+          <w:bCs/>
+        </w:rPr>
+        <w:t xml:space="preserve">practical </w:t>
+      </w:r>
+      <w:r>
+        <w:rPr>
+          <w:rFonts w:ascii="Times New Roman" w:hAnsi="Times New Roman"/>
+          <w:b/>
+          <w:bCs/>
+        </w:rPr>
+        <w:t>sections</w:t>
+      </w:r>
+    </w:p>
+    <w:p>
+      <w:pPr>
+        <w:rPr>
+          <w:rFonts w:ascii="Times New Roman" w:hAnsi="Times New Roman"/>
+        </w:rPr>
+      </w:pPr>
+      <w:r>
+        <w:rPr>
+          <w:rFonts w:ascii="Times New Roman" w:hAnsi="Times New Roman"/>
+        </w:rPr>
+        <w:t>For those looking for an R refresher, you can work through the following practical sections:</w:t>
       </w:r>
     </w:p>
     <w:p>
@@ -410,7 +465,6 @@
           <w:rFonts w:ascii="Times New Roman" w:hAnsi="Times New Roman"/>
           <w:i/>
           <w:iCs/>
-          <w:lang w:val="en-US"/>
         </w:rPr>
       </w:pPr>
       <w:r>
@@ -418,41 +472,19 @@
           <w:rFonts w:ascii="Times New Roman" w:hAnsi="Times New Roman"/>
           <w:i/>
           <w:iCs/>
-          <w:lang w:val="en-US"/>
-        </w:rPr>
-        <w:t xml:space="preserve">Part 1: </w:t>
-      </w:r>
+        </w:rPr>
+        <w:t>part0_R_</w:t>
+      </w:r>
+      <w:proofErr w:type="gramStart"/>
       <w:r>
         <w:rPr>
           <w:rFonts w:ascii="Times New Roman" w:hAnsi="Times New Roman"/>
           <w:i/>
           <w:iCs/>
-          <w:lang w:val="en-US"/>
-        </w:rPr>
-        <w:t>part0_R_basics.R</w:t>
-      </w:r>
-    </w:p>
-    <w:p>
-      <w:pPr>
-        <w:rPr>
-          <w:rFonts w:ascii="Times New Roman" w:hAnsi="Times New Roman"/>
-          <w:lang w:val="en-US"/>
-        </w:rPr>
-      </w:pPr>
-      <w:r>
-        <w:rPr>
-          <w:rFonts w:ascii="Times New Roman" w:hAnsi="Times New Roman"/>
-          <w:lang w:val="en-US"/>
-        </w:rPr>
-        <w:t xml:space="preserve">In the first part, we will work through an introduction to using R in R Studio. This will be an interactive workshop where we will work through the commands in R as a group. </w:t>
-      </w:r>
-      <w:r>
-        <w:rPr>
-          <w:rFonts w:ascii="Times New Roman" w:hAnsi="Times New Roman"/>
-          <w:lang w:val="en-US"/>
-        </w:rPr>
-        <w:t>We will look at basic operations and assignments, functions, working with dataframes, and reading in data.</w:t>
-      </w:r>
+        </w:rPr>
+        <w:t>basics.R</w:t>
+      </w:r>
+      <w:proofErr w:type="gramEnd"/>
     </w:p>
     <w:p>
       <w:pPr>
@@ -460,7 +492,6 @@
           <w:rFonts w:ascii="Times New Roman" w:hAnsi="Times New Roman"/>
           <w:i/>
           <w:iCs/>
-          <w:lang w:val="en-US"/>
         </w:rPr>
       </w:pPr>
       <w:r>
@@ -468,87 +499,868 @@
           <w:rFonts w:ascii="Times New Roman" w:hAnsi="Times New Roman"/>
           <w:i/>
           <w:iCs/>
-          <w:lang w:val="en-US"/>
-        </w:rPr>
-        <w:t>Part 2: part1_R_plotting.R</w:t>
-      </w:r>
-    </w:p>
-    <w:p>
-      <w:pPr>
-        <w:rPr>
-          <w:rFonts w:ascii="Times New Roman" w:hAnsi="Times New Roman"/>
-          <w:lang w:val="en-US"/>
-        </w:rPr>
-      </w:pPr>
-      <w:r>
-        <w:rPr>
-          <w:rFonts w:ascii="Times New Roman" w:hAnsi="Times New Roman"/>
-          <w:lang w:val="en-US"/>
-        </w:rPr>
-        <w:t>In this part of the tutorial, we will work through how to create some plots using a package called ggplot2.</w:t>
-      </w:r>
-    </w:p>
-    <w:p>
-      <w:pPr>
+        </w:rPr>
+        <w:t>part1_R_</w:t>
+      </w:r>
+      <w:proofErr w:type="gramStart"/>
+      <w:r>
         <w:rPr>
           <w:rFonts w:ascii="Times New Roman" w:hAnsi="Times New Roman"/>
           <w:i/>
           <w:iCs/>
-          <w:lang w:val="en-US"/>
-        </w:rPr>
-      </w:pPr>
-      <w:r>
+        </w:rPr>
+        <w:t>plotting.R</w:t>
+      </w:r>
+      <w:proofErr w:type="gramEnd"/>
+    </w:p>
+    <w:p>
+      <w:pPr>
+        <w:rPr>
+          <w:rFonts w:ascii="Times New Roman" w:hAnsi="Times New Roman"/>
+        </w:rPr>
+      </w:pPr>
+      <w:r>
+        <w:rPr>
+          <w:rFonts w:ascii="Times New Roman" w:hAnsi="Times New Roman"/>
+        </w:rPr>
+        <w:t xml:space="preserve">In the R basics section, you can work through an introduction to using R in R Studio. You will look at basic operations and assignments, functions, working with </w:t>
+      </w:r>
+      <w:proofErr w:type="spellStart"/>
+      <w:r>
+        <w:rPr>
+          <w:rFonts w:ascii="Times New Roman" w:hAnsi="Times New Roman"/>
+        </w:rPr>
+        <w:t>dataframes</w:t>
+      </w:r>
+      <w:proofErr w:type="spellEnd"/>
+      <w:r>
+        <w:rPr>
+          <w:rFonts w:ascii="Times New Roman" w:hAnsi="Times New Roman"/>
+        </w:rPr>
+        <w:t>, and reading in data.</w:t>
+      </w:r>
+    </w:p>
+    <w:p>
+      <w:pPr>
+        <w:rPr>
+          <w:rFonts w:ascii="Times New Roman" w:hAnsi="Times New Roman"/>
+        </w:rPr>
+      </w:pPr>
+      <w:r>
+        <w:rPr>
+          <w:rFonts w:ascii="Times New Roman" w:hAnsi="Times New Roman"/>
+        </w:rPr>
+        <w:t>In the R plotting script, you can work through how to create some plots using a package called ggplot2.</w:t>
+      </w:r>
+    </w:p>
+    <w:p>
+      <w:pPr>
+        <w:rPr>
+          <w:rFonts w:ascii="Times New Roman" w:hAnsi="Times New Roman"/>
+          <w:b/>
+          <w:bCs/>
+        </w:rPr>
+      </w:pPr>
+    </w:p>
+    <w:p>
+      <w:pPr>
+        <w:spacing w:before="0" w:after="0"/>
+        <w:rPr>
+          <w:rFonts w:ascii="Times New Roman" w:hAnsi="Times New Roman"/>
+          <w:b/>
+          <w:bCs/>
+        </w:rPr>
+      </w:pPr>
+      <w:r>
+        <w:rPr>
+          <w:rFonts w:ascii="Times New Roman" w:hAnsi="Times New Roman"/>
+          <w:b/>
+          <w:bCs/>
+        </w:rPr>
+        <w:br w:type="page"/>
+      </w:r>
+    </w:p>
+    <w:p>
+      <w:pPr>
+        <w:rPr>
+          <w:rFonts w:ascii="Times New Roman" w:hAnsi="Times New Roman"/>
+          <w:b/>
+          <w:bCs/>
+        </w:rPr>
+      </w:pPr>
+      <w:r>
+        <w:rPr>
+          <w:rFonts w:ascii="Times New Roman" w:hAnsi="Times New Roman"/>
+          <w:b/>
+          <w:bCs/>
+        </w:rPr>
+        <w:lastRenderedPageBreak/>
+        <w:t>The practical</w:t>
+      </w:r>
+    </w:p>
+    <w:p>
+      <w:pPr>
+        <w:rPr>
+          <w:rFonts w:ascii="Times New Roman" w:hAnsi="Times New Roman"/>
+        </w:rPr>
+      </w:pPr>
+      <w:r>
+        <w:rPr>
+          <w:rFonts w:ascii="Times New Roman" w:hAnsi="Times New Roman"/>
+        </w:rPr>
+        <w:t>In this R tutorial, we</w:t>
+      </w:r>
+      <w:r>
+        <w:rPr>
+          <w:rFonts w:ascii="Times New Roman" w:hAnsi="Times New Roman"/>
+        </w:rPr>
+        <w:t xml:space="preserve"> will replicate the deterministic and stochastic SIR models that we explored in the first practical.</w:t>
+      </w:r>
+      <w:r>
+        <w:rPr>
+          <w:rFonts w:ascii="Times New Roman" w:hAnsi="Times New Roman"/>
+        </w:rPr>
+        <w:t xml:space="preserve"> This will allow us to examine how the </w:t>
+      </w:r>
+      <w:r>
+        <w:rPr>
+          <w:rFonts w:ascii="Times New Roman" w:hAnsi="Times New Roman"/>
+        </w:rPr>
+        <w:t xml:space="preserve">implementation of SIR models translates from a spreadsheet format into R code, and we will see how </w:t>
+      </w:r>
+      <w:proofErr w:type="gramStart"/>
+      <w:r>
+        <w:rPr>
+          <w:rFonts w:ascii="Times New Roman" w:hAnsi="Times New Roman"/>
+        </w:rPr>
+        <w:t>a number of</w:t>
+      </w:r>
+      <w:proofErr w:type="gramEnd"/>
+      <w:r>
+        <w:rPr>
+          <w:rFonts w:ascii="Times New Roman" w:hAnsi="Times New Roman"/>
+        </w:rPr>
+        <w:t xml:space="preserve"> parts of model implementation and analysis become easier in R.</w:t>
+      </w:r>
+    </w:p>
+    <w:p>
+      <w:pPr>
+        <w:rPr>
+          <w:rFonts w:ascii="Times New Roman" w:hAnsi="Times New Roman"/>
+        </w:rPr>
+      </w:pPr>
+      <w:r>
+        <w:rPr>
+          <w:rFonts w:ascii="Times New Roman" w:hAnsi="Times New Roman"/>
+        </w:rPr>
+        <w:t xml:space="preserve">To start open the file </w:t>
+      </w:r>
+    </w:p>
+    <w:p>
+      <w:pPr>
         <w:rPr>
           <w:rFonts w:ascii="Times New Roman" w:hAnsi="Times New Roman"/>
           <w:i/>
           <w:iCs/>
-          <w:lang w:val="en-US"/>
-        </w:rPr>
-        <w:t>Part 3: part2_</w:t>
-      </w:r>
+        </w:rPr>
+      </w:pPr>
       <w:r>
         <w:rPr>
           <w:rFonts w:ascii="Times New Roman" w:hAnsi="Times New Roman"/>
           <w:i/>
           <w:iCs/>
-          <w:lang w:val="en-US"/>
-        </w:rPr>
-        <w:t>SIR</w:t>
-      </w:r>
+        </w:rPr>
+        <w:t>part2_SIR_</w:t>
+      </w:r>
+      <w:proofErr w:type="gramStart"/>
       <w:r>
         <w:rPr>
           <w:rFonts w:ascii="Times New Roman" w:hAnsi="Times New Roman"/>
           <w:i/>
           <w:iCs/>
+        </w:rPr>
+        <w:t>models.R</w:t>
+      </w:r>
+      <w:proofErr w:type="gramEnd"/>
+    </w:p>
+    <w:p>
+      <w:pPr>
+        <w:rPr>
+          <w:rFonts w:ascii="Times New Roman" w:hAnsi="Times New Roman"/>
+          <w:i/>
+          <w:iCs/>
+        </w:rPr>
+      </w:pPr>
+    </w:p>
+    <w:p>
+      <w:pPr>
+        <w:rPr>
+          <w:rFonts w:ascii="Times New Roman" w:hAnsi="Times New Roman"/>
+          <w:b/>
+          <w:bCs/>
+        </w:rPr>
+      </w:pPr>
+      <w:r>
+        <w:rPr>
+          <w:rFonts w:ascii="Times New Roman" w:hAnsi="Times New Roman"/>
+          <w:b/>
+          <w:bCs/>
+        </w:rPr>
+        <w:t>Deterministic model</w:t>
+      </w:r>
+    </w:p>
+    <w:p>
+      <w:pPr>
+        <w:pStyle w:val="ListParagraph"/>
+        <w:numPr>
+          <w:ilvl w:val="0"/>
+          <w:numId w:val="2"/>
+        </w:numPr>
+        <w:rPr>
+          <w:rFonts w:ascii="Times New Roman" w:hAnsi="Times New Roman"/>
+        </w:rPr>
+      </w:pPr>
+      <w:r>
+        <w:rPr>
+          <w:rFonts w:ascii="Times New Roman" w:hAnsi="Times New Roman"/>
+        </w:rPr>
+        <w:t xml:space="preserve">To start with, we are going to implement the deterministic version of the SIR model. However, instead of formulating the model as a series of difference equations (in discrete time), we are going to implement the model as a set of </w:t>
+      </w:r>
+      <w:r>
+        <w:rPr>
+          <w:rFonts w:ascii="Times New Roman" w:hAnsi="Times New Roman"/>
+        </w:rPr>
+        <w:t>differential equations, in continuous time, using an ordinary differential equation solver package called “</w:t>
+      </w:r>
+      <w:proofErr w:type="spellStart"/>
+      <w:r>
+        <w:rPr>
+          <w:rFonts w:ascii="Times New Roman" w:hAnsi="Times New Roman"/>
+        </w:rPr>
+        <w:t>deSolve</w:t>
+      </w:r>
+      <w:proofErr w:type="spellEnd"/>
+      <w:r>
+        <w:rPr>
+          <w:rFonts w:ascii="Times New Roman" w:hAnsi="Times New Roman"/>
+        </w:rPr>
+        <w:t>”.</w:t>
+      </w:r>
+    </w:p>
+    <w:p>
+      <w:pPr>
+        <w:rPr>
+          <w:rFonts w:ascii="Times New Roman" w:hAnsi="Times New Roman"/>
+        </w:rPr>
+      </w:pPr>
+    </w:p>
+    <w:p>
+      <w:pPr>
+        <w:ind w:left="360"/>
+        <w:rPr>
+          <w:rFonts w:ascii="Times New Roman" w:hAnsi="Times New Roman"/>
+        </w:rPr>
+      </w:pPr>
+      <w:r>
+        <w:rPr>
+          <w:rFonts w:ascii="Times New Roman" w:hAnsi="Times New Roman"/>
+        </w:rPr>
+        <w:t>Start by stepping through the code and familiari</w:t>
+      </w:r>
+      <w:r>
+        <w:rPr>
+          <w:rFonts w:ascii="Times New Roman" w:hAnsi="Times New Roman"/>
+        </w:rPr>
+        <w:t>s</w:t>
+      </w:r>
+      <w:r>
+        <w:rPr>
+          <w:rFonts w:ascii="Times New Roman" w:hAnsi="Times New Roman"/>
+        </w:rPr>
+        <w:t>ing yourself</w:t>
+      </w:r>
+      <w:r>
+        <w:rPr>
+          <w:rFonts w:ascii="Times New Roman" w:hAnsi="Times New Roman"/>
+        </w:rPr>
+        <w:t xml:space="preserve"> with the model framework, until you reach </w:t>
+      </w:r>
+      <w:r>
+        <w:rPr>
+          <w:rFonts w:ascii="Times New Roman" w:hAnsi="Times New Roman"/>
+        </w:rPr>
+        <w:t>the part where you plot the model outputs.</w:t>
+      </w:r>
+    </w:p>
+    <w:p>
+      <w:pPr>
+        <w:rPr>
+          <w:rFonts w:ascii="Times New Roman" w:hAnsi="Times New Roman"/>
+        </w:rPr>
+      </w:pPr>
+    </w:p>
+    <w:p>
+      <w:pPr>
+        <w:rPr>
+          <w:rFonts w:ascii="Times New Roman" w:hAnsi="Times New Roman"/>
+        </w:rPr>
+      </w:pPr>
+    </w:p>
+    <w:p>
+      <w:pPr>
+        <w:pStyle w:val="ListParagraph"/>
+        <w:numPr>
+          <w:ilvl w:val="0"/>
+          <w:numId w:val="2"/>
+        </w:numPr>
+        <w:rPr>
+          <w:rFonts w:ascii="Times New Roman" w:hAnsi="Times New Roman"/>
+        </w:rPr>
+      </w:pPr>
+      <w:r>
+        <w:rPr>
+          <w:rFonts w:ascii="Times New Roman" w:hAnsi="Times New Roman"/>
+        </w:rPr>
+        <w:t xml:space="preserve">Can you calculate the </w:t>
+      </w:r>
+      <w:r>
+        <w:rPr>
+          <w:rFonts w:ascii="Times New Roman" w:hAnsi="Times New Roman"/>
+        </w:rPr>
+        <w:t>final attack rate?</w:t>
+      </w:r>
+    </w:p>
+    <w:p>
+      <w:pPr>
+        <w:ind w:firstLine="360"/>
+        <w:rPr>
+          <w:rFonts w:ascii="Times New Roman" w:hAnsi="Times New Roman"/>
+        </w:rPr>
+      </w:pPr>
+    </w:p>
+    <w:p>
+      <w:pPr>
+        <w:ind w:firstLine="360"/>
+        <w:rPr>
+          <w:rFonts w:ascii="Times New Roman" w:hAnsi="Times New Roman"/>
+        </w:rPr>
+      </w:pPr>
+    </w:p>
+    <w:p>
+      <w:pPr>
+        <w:pStyle w:val="ListParagraph"/>
+        <w:numPr>
+          <w:ilvl w:val="0"/>
+          <w:numId w:val="2"/>
+        </w:numPr>
+        <w:rPr>
+          <w:rFonts w:ascii="Times New Roman" w:hAnsi="Times New Roman"/>
+        </w:rPr>
+      </w:pPr>
+      <w:r>
+        <w:rPr>
+          <w:rFonts w:ascii="Times New Roman" w:hAnsi="Times New Roman"/>
+        </w:rPr>
+        <w:t>Can you calculate the timing of the epidemic peak?</w:t>
+      </w:r>
+    </w:p>
+    <w:p>
+      <w:pPr>
+        <w:ind w:firstLine="360"/>
+        <w:rPr>
+          <w:rFonts w:ascii="Times New Roman" w:hAnsi="Times New Roman"/>
+        </w:rPr>
+      </w:pPr>
+    </w:p>
+    <w:p>
+      <w:pPr>
+        <w:ind w:firstLine="360"/>
+        <w:rPr>
+          <w:rFonts w:ascii="Times New Roman" w:hAnsi="Times New Roman"/>
+        </w:rPr>
+      </w:pPr>
+    </w:p>
+    <w:p>
+      <w:pPr>
+        <w:pStyle w:val="ListParagraph"/>
+        <w:numPr>
+          <w:ilvl w:val="0"/>
+          <w:numId w:val="2"/>
+        </w:numPr>
+        <w:rPr>
+          <w:rFonts w:ascii="Times New Roman" w:hAnsi="Times New Roman"/>
+        </w:rPr>
+      </w:pPr>
+      <w:r>
+        <w:rPr>
+          <w:rFonts w:ascii="Times New Roman" w:hAnsi="Times New Roman"/>
+        </w:rPr>
+        <w:t xml:space="preserve">Can you calculate the basic reproduction number, and the effective reproduction number over time? Create a plot of </w:t>
+      </w:r>
+      <w:proofErr w:type="spellStart"/>
+      <w:r>
+        <w:rPr>
+          <w:rFonts w:ascii="Times New Roman" w:hAnsi="Times New Roman"/>
+        </w:rPr>
+        <w:t>R_eff</w:t>
+      </w:r>
+      <w:proofErr w:type="spellEnd"/>
+      <w:r>
+        <w:rPr>
+          <w:rFonts w:ascii="Times New Roman" w:hAnsi="Times New Roman"/>
+        </w:rPr>
+        <w:t xml:space="preserve"> over time.</w:t>
+      </w:r>
+    </w:p>
+    <w:p>
+      <w:pPr>
+        <w:ind w:firstLine="360"/>
+        <w:rPr>
+          <w:rFonts w:ascii="Times New Roman" w:hAnsi="Times New Roman"/>
+        </w:rPr>
+      </w:pPr>
+    </w:p>
+    <w:p>
+      <w:pPr>
+        <w:ind w:firstLine="360"/>
+        <w:rPr>
+          <w:rFonts w:ascii="Times New Roman" w:hAnsi="Times New Roman"/>
+        </w:rPr>
+      </w:pPr>
+    </w:p>
+    <w:p>
+      <w:pPr>
+        <w:pStyle w:val="ListParagraph"/>
+        <w:numPr>
+          <w:ilvl w:val="0"/>
+          <w:numId w:val="2"/>
+        </w:numPr>
+        <w:rPr>
+          <w:rFonts w:ascii="Times New Roman" w:hAnsi="Times New Roman"/>
+        </w:rPr>
+      </w:pPr>
+      <w:r>
+        <w:rPr>
+          <w:rFonts w:ascii="Times New Roman" w:hAnsi="Times New Roman"/>
+        </w:rPr>
+        <w:t xml:space="preserve">Increase R0 by setting beta = </w:t>
+      </w:r>
+      <w:proofErr w:type="gramStart"/>
+      <w:r>
+        <w:rPr>
+          <w:rFonts w:ascii="Times New Roman" w:hAnsi="Times New Roman"/>
+        </w:rPr>
+        <w:t>0.8, and</w:t>
+      </w:r>
+      <w:proofErr w:type="gramEnd"/>
+      <w:r>
+        <w:rPr>
+          <w:rFonts w:ascii="Times New Roman" w:hAnsi="Times New Roman"/>
+        </w:rPr>
+        <w:t xml:space="preserve"> </w:t>
+      </w:r>
+      <w:r>
+        <w:rPr>
+          <w:rFonts w:ascii="Times New Roman" w:hAnsi="Times New Roman"/>
+        </w:rPr>
+        <w:t>rerun the model. Does the model output change as expected?</w:t>
+      </w:r>
+    </w:p>
+    <w:p>
+      <w:pPr>
+        <w:rPr>
+          <w:rFonts w:ascii="Times New Roman" w:hAnsi="Times New Roman"/>
+        </w:rPr>
+      </w:pPr>
+    </w:p>
+    <w:p>
+      <w:pPr>
+        <w:rPr>
+          <w:rFonts w:ascii="Times New Roman" w:hAnsi="Times New Roman"/>
+        </w:rPr>
+      </w:pPr>
+    </w:p>
+    <w:p>
+      <w:pPr>
+        <w:rPr>
+          <w:rFonts w:ascii="Times New Roman" w:hAnsi="Times New Roman"/>
+          <w:b/>
+          <w:bCs/>
+        </w:rPr>
+      </w:pPr>
+      <w:r>
+        <w:rPr>
+          <w:rFonts w:ascii="Times New Roman" w:hAnsi="Times New Roman"/>
+          <w:b/>
+          <w:bCs/>
+        </w:rPr>
+        <w:t>Stochastic model</w:t>
+      </w:r>
+    </w:p>
+    <w:p>
+      <w:pPr>
+        <w:pStyle w:val="ListParagraph"/>
+        <w:numPr>
+          <w:ilvl w:val="0"/>
+          <w:numId w:val="2"/>
+        </w:numPr>
+        <w:rPr>
+          <w:rFonts w:ascii="Times New Roman" w:hAnsi="Times New Roman"/>
+        </w:rPr>
+      </w:pPr>
+      <w:r>
+        <w:rPr>
+          <w:rFonts w:ascii="Times New Roman" w:hAnsi="Times New Roman"/>
+        </w:rPr>
+        <w:t xml:space="preserve">Now we are going to implement the stochastic version of the SIR model, in the same fashion as was implemented in Excel. </w:t>
+      </w:r>
+      <w:r>
+        <w:rPr>
+          <w:rFonts w:ascii="Times New Roman" w:hAnsi="Times New Roman"/>
+        </w:rPr>
+        <w:t xml:space="preserve">Change the beta back to the original value of </w:t>
+      </w:r>
+      <w:r>
+        <w:rPr>
+          <w:rFonts w:ascii="Times New Roman" w:hAnsi="Times New Roman"/>
+        </w:rPr>
+        <w:t>0.4.</w:t>
+      </w:r>
+      <w:r>
+        <w:rPr>
+          <w:rFonts w:ascii="Times New Roman" w:hAnsi="Times New Roman"/>
+        </w:rPr>
+        <w:t xml:space="preserve"> </w:t>
+      </w:r>
+      <w:r>
+        <w:rPr>
+          <w:rFonts w:ascii="Times New Roman" w:hAnsi="Times New Roman"/>
+        </w:rPr>
+        <w:t>Step through the stochastic implementation of the model and plot the model output.</w:t>
+      </w:r>
+    </w:p>
+    <w:p>
+      <w:pPr>
+        <w:ind w:left="360"/>
+        <w:rPr>
+          <w:rFonts w:ascii="Times New Roman" w:hAnsi="Times New Roman"/>
+        </w:rPr>
+      </w:pPr>
+    </w:p>
+    <w:p>
+      <w:pPr>
+        <w:ind w:left="360"/>
+        <w:rPr>
+          <w:rFonts w:ascii="Times New Roman" w:hAnsi="Times New Roman"/>
+        </w:rPr>
+      </w:pPr>
+    </w:p>
+    <w:p>
+      <w:pPr>
+        <w:pStyle w:val="ListParagraph"/>
+        <w:numPr>
+          <w:ilvl w:val="0"/>
+          <w:numId w:val="2"/>
+        </w:numPr>
+        <w:rPr>
+          <w:rFonts w:ascii="Times New Roman" w:hAnsi="Times New Roman"/>
+        </w:rPr>
+      </w:pPr>
+      <w:r>
+        <w:rPr>
+          <w:rFonts w:ascii="Times New Roman" w:hAnsi="Times New Roman"/>
+        </w:rPr>
+        <w:t xml:space="preserve">What happens if you change the total population size? Try running the model with </w:t>
+      </w:r>
+      <m:oMath>
+        <m:r>
+          <w:rPr>
+            <w:rFonts w:ascii="Cambria Math" w:hAnsi="Cambria Math"/>
+          </w:rPr>
+          <m:t>N=100</m:t>
+        </m:r>
+      </m:oMath>
+      <w:r>
+        <w:rPr>
+          <w:rFonts w:ascii="Times New Roman" w:hAnsi="Times New Roman"/>
+        </w:rPr>
+        <w:t xml:space="preserve">, or </w:t>
+      </w:r>
+      <m:oMath>
+        <m:r>
+          <w:rPr>
+            <w:rFonts w:ascii="Cambria Math" w:hAnsi="Cambria Math"/>
+          </w:rPr>
+          <m:t>N=10,000</m:t>
+        </m:r>
+      </m:oMath>
+      <w:r>
+        <w:rPr>
+          <w:rFonts w:ascii="Times New Roman" w:hAnsi="Times New Roman"/>
+        </w:rPr>
+        <w:t>. It can be helpful to compare the deterministic and stochastic outputs by plotting on the same figure panel.</w:t>
+      </w:r>
+    </w:p>
+    <w:p>
+      <w:pPr>
+        <w:rPr>
+          <w:rFonts w:ascii="Times New Roman" w:hAnsi="Times New Roman"/>
+        </w:rPr>
+      </w:pPr>
+    </w:p>
+    <w:p>
+      <w:pPr>
+        <w:rPr>
+          <w:rFonts w:ascii="Times New Roman" w:hAnsi="Times New Roman"/>
+          <w:b/>
+        </w:rPr>
+      </w:pPr>
+      <w:r>
+        <w:rPr>
+          <w:rFonts w:ascii="Times New Roman" w:hAnsi="Times New Roman"/>
+          <w:b/>
+        </w:rPr>
+        <w:t>Visualisations</w:t>
+      </w:r>
+    </w:p>
+    <w:p>
+      <w:pPr>
+        <w:pStyle w:val="ListParagraph"/>
+        <w:numPr>
+          <w:ilvl w:val="0"/>
+          <w:numId w:val="2"/>
+        </w:numPr>
+        <w:rPr>
+          <w:rFonts w:ascii="Times New Roman" w:hAnsi="Times New Roman"/>
+        </w:rPr>
+      </w:pPr>
+      <w:r>
+        <w:rPr>
+          <w:rFonts w:ascii="Times New Roman" w:hAnsi="Times New Roman"/>
+        </w:rPr>
+        <w:t>Test out the code to plot both the deterministic and stochastic model outputs on the same graph.</w:t>
+      </w:r>
+    </w:p>
+    <w:p>
+      <w:pPr>
+        <w:pStyle w:val="ListParagraph"/>
+        <w:ind w:left="360"/>
+        <w:rPr>
+          <w:rFonts w:ascii="Times New Roman" w:hAnsi="Times New Roman"/>
+        </w:rPr>
+      </w:pPr>
+    </w:p>
+    <w:p>
+      <w:pPr>
+        <w:pStyle w:val="ListParagraph"/>
+        <w:ind w:left="360"/>
+        <w:rPr>
+          <w:rFonts w:ascii="Times New Roman" w:hAnsi="Times New Roman"/>
+        </w:rPr>
+      </w:pPr>
+    </w:p>
+    <w:p>
+      <w:pPr>
+        <w:pStyle w:val="ListParagraph"/>
+        <w:ind w:left="360"/>
+        <w:rPr>
+          <w:rFonts w:ascii="Times New Roman" w:hAnsi="Times New Roman"/>
+        </w:rPr>
+      </w:pPr>
+    </w:p>
+    <w:p>
+      <w:pPr>
+        <w:pStyle w:val="ListParagraph"/>
+        <w:numPr>
+          <w:ilvl w:val="0"/>
+          <w:numId w:val="2"/>
+        </w:numPr>
+        <w:rPr>
+          <w:rFonts w:ascii="Times New Roman" w:hAnsi="Times New Roman"/>
+        </w:rPr>
+      </w:pPr>
+      <w:r>
+        <w:rPr>
+          <w:rFonts w:ascii="Times New Roman" w:hAnsi="Times New Roman"/>
+        </w:rPr>
+        <w:t xml:space="preserve">It can be useful to visualise </w:t>
+      </w:r>
+      <w:proofErr w:type="gramStart"/>
+      <w:r>
+        <w:rPr>
+          <w:rFonts w:ascii="Times New Roman" w:hAnsi="Times New Roman"/>
+        </w:rPr>
+        <w:t>a number of</w:t>
+      </w:r>
+      <w:proofErr w:type="gramEnd"/>
+      <w:r>
+        <w:rPr>
+          <w:rFonts w:ascii="Times New Roman" w:hAnsi="Times New Roman"/>
+        </w:rPr>
+        <w:t xml:space="preserve"> stochastic simulations on the same graph</w:t>
+      </w:r>
+      <w:r>
+        <w:rPr>
+          <w:rFonts w:ascii="Times New Roman" w:hAnsi="Times New Roman"/>
+        </w:rPr>
+        <w:t xml:space="preserve"> </w:t>
+      </w:r>
+      <w:r>
+        <w:rPr>
+          <w:rFonts w:ascii="Times New Roman" w:hAnsi="Times New Roman"/>
+        </w:rPr>
+        <w:t>–</w:t>
+      </w:r>
+      <w:r>
+        <w:rPr>
+          <w:rFonts w:ascii="Times New Roman" w:hAnsi="Times New Roman"/>
+        </w:rPr>
+        <w:t xml:space="preserve"> </w:t>
+      </w:r>
+      <w:r>
+        <w:rPr>
+          <w:rFonts w:ascii="Times New Roman" w:hAnsi="Times New Roman"/>
+        </w:rPr>
+        <w:t>experiment with different numbers of runs.</w:t>
+      </w:r>
+    </w:p>
+    <w:p>
+      <w:pPr>
+        <w:pStyle w:val="ListParagraph"/>
+        <w:rPr>
+          <w:rFonts w:ascii="Times New Roman" w:hAnsi="Times New Roman"/>
+        </w:rPr>
+      </w:pPr>
+    </w:p>
+    <w:p>
+      <w:pPr>
+        <w:pStyle w:val="ListParagraph"/>
+        <w:rPr>
+          <w:rFonts w:ascii="Times New Roman" w:hAnsi="Times New Roman"/>
+        </w:rPr>
+      </w:pPr>
+    </w:p>
+    <w:p>
+      <w:pPr>
+        <w:pStyle w:val="ListParagraph"/>
+        <w:rPr>
+          <w:rFonts w:ascii="Times New Roman" w:hAnsi="Times New Roman"/>
+        </w:rPr>
+      </w:pPr>
+    </w:p>
+    <w:p>
+      <w:pPr>
+        <w:pStyle w:val="ListParagraph"/>
+        <w:numPr>
+          <w:ilvl w:val="0"/>
+          <w:numId w:val="2"/>
+        </w:numPr>
+        <w:rPr>
+          <w:rFonts w:ascii="Times New Roman" w:hAnsi="Times New Roman"/>
+        </w:rPr>
+      </w:pPr>
+      <w:r>
+        <w:rPr>
+          <w:rFonts w:ascii="Times New Roman" w:hAnsi="Times New Roman"/>
+        </w:rPr>
+        <w:t>What other visualisations can you create using these model outputs?</w:t>
+      </w:r>
+    </w:p>
+    <w:p>
+      <w:pPr>
+        <w:rPr>
+          <w:rFonts w:ascii="Times New Roman" w:hAnsi="Times New Roman"/>
+        </w:rPr>
+      </w:pPr>
+    </w:p>
+    <w:p>
+      <w:pPr>
+        <w:rPr>
+          <w:rFonts w:ascii="Times New Roman" w:hAnsi="Times New Roman"/>
+        </w:rPr>
+      </w:pPr>
+    </w:p>
+    <w:p>
+      <w:pPr>
+        <w:rPr>
+          <w:rFonts w:ascii="Times New Roman" w:hAnsi="Times New Roman"/>
+          <w:b/>
+          <w:bCs/>
+        </w:rPr>
+      </w:pPr>
+      <w:r>
+        <w:rPr>
+          <w:rFonts w:ascii="Times New Roman" w:hAnsi="Times New Roman"/>
+          <w:b/>
+          <w:bCs/>
+        </w:rPr>
+        <w:t>Prevalence and incidence</w:t>
+      </w:r>
+    </w:p>
+    <w:p>
+      <w:pPr>
+        <w:pStyle w:val="ListParagraph"/>
+        <w:numPr>
+          <w:ilvl w:val="0"/>
+          <w:numId w:val="2"/>
+        </w:numPr>
+        <w:rPr>
+          <w:rFonts w:ascii="Times New Roman" w:hAnsi="Times New Roman"/>
+        </w:rPr>
+      </w:pPr>
+      <w:r>
+        <w:rPr>
+          <w:rFonts w:ascii="Times New Roman" w:hAnsi="Times New Roman"/>
+        </w:rPr>
+        <w:t xml:space="preserve">In the last practical, we noted that we have focussed on modelling prevalence </w:t>
+      </w:r>
+      <m:oMath>
+        <m:r>
+          <w:rPr>
+            <w:rFonts w:ascii="Cambria Math" w:hAnsi="Cambria Math"/>
+          </w:rPr>
+          <m:t>I(t)</m:t>
+        </m:r>
+      </m:oMath>
+      <w:r>
+        <w:rPr>
+          <w:rFonts w:ascii="Times New Roman" w:hAnsi="Times New Roman"/>
+        </w:rPr>
+        <w:t xml:space="preserve"> and discussed how we might instead model </w:t>
+      </w:r>
+      <w:r>
+        <w:rPr>
+          <w:rFonts w:ascii="Times New Roman" w:hAnsi="Times New Roman"/>
+        </w:rPr>
+        <w:t xml:space="preserve">infection </w:t>
+      </w:r>
+      <w:r>
+        <w:rPr>
+          <w:rFonts w:ascii="Times New Roman" w:hAnsi="Times New Roman"/>
+        </w:rPr>
+        <w:t>incidence. See if you can work out how you might calculate incidence for the deterministic model.</w:t>
+      </w:r>
+    </w:p>
+    <w:p>
+      <w:pPr>
+        <w:pStyle w:val="ListParagraph"/>
+        <w:ind w:left="360"/>
+        <w:rPr>
+          <w:rFonts w:ascii="Times New Roman" w:hAnsi="Times New Roman"/>
+        </w:rPr>
+      </w:pPr>
+    </w:p>
+    <w:p>
+      <w:pPr>
+        <w:rPr>
+          <w:rFonts w:ascii="Times New Roman" w:hAnsi="Times New Roman"/>
           <w:lang w:val="en-US"/>
         </w:rPr>
-        <w:t>_models.R</w:t>
-      </w:r>
-    </w:p>
-    <w:p>
-      <w:pPr>
-        <w:rPr>
-          <w:rFonts w:ascii="Times New Roman" w:hAnsi="Times New Roman"/>
-          <w:lang w:val="en-US"/>
-        </w:rPr>
-      </w:pPr>
-      <w:r>
-        <w:rPr>
-          <w:rFonts w:ascii="Times New Roman" w:hAnsi="Times New Roman"/>
-          <w:lang w:val="en-US"/>
-        </w:rPr>
-        <w:t>Finally, we will replicate the deterministic and stochastic SIR models that we explored in the first practical</w:t>
-      </w:r>
-      <w:r>
-        <w:rPr>
-          <w:rFonts w:ascii="Times New Roman" w:hAnsi="Times New Roman"/>
-          <w:lang w:val="en-US"/>
-        </w:rPr>
-        <w:t>.</w:t>
-      </w:r>
+      </w:pPr>
     </w:p>
     <w:sectPr>
       <w:headerReference w:type="default" r:id="rId10"/>
+      <w:footerReference w:type="default" r:id="rId11"/>
       <w:pgSz w:w="11906" w:h="16838"/>
       <w:pgMar w:top="1440" w:right="1440" w:bottom="1440" w:left="1440" w:header="708" w:footer="708" w:gutter="0"/>
       <w:cols w:space="708"/>
@@ -581,6 +1393,59 @@
     </w:p>
   </w:endnote>
 </w:endnotes>
+</file>
+
+<file path=word/footer1.xml><?xml version="1.0" encoding="utf-8"?>
+<w:ftr xmlns:wpc="http://schemas.microsoft.com/office/word/2010/wordprocessingCanvas" xmlns:cx="http://schemas.microsoft.com/office/drawing/2014/chartex" xmlns:cx1="http://schemas.microsoft.com/office/drawing/2015/9/8/chartex" xmlns:cx2="http://schemas.microsoft.com/office/drawing/2015/10/21/chartex" xmlns:cx3="http://schemas.microsoft.com/office/drawing/2016/5/9/chartex" xmlns:cx4="http://schemas.microsoft.com/office/drawing/2016/5/10/chartex" xmlns:cx5="http://schemas.microsoft.com/office/drawing/2016/5/11/chartex" xmlns:cx6="http://schemas.microsoft.com/office/drawing/2016/5/12/chartex" xmlns:cx7="http://schemas.microsoft.com/office/drawing/2016/5/13/chartex" xmlns:cx8="http://schemas.microsoft.com/office/drawing/2016/5/14/chartex" xmlns:mc="http://schemas.openxmlformats.org/markup-compatibility/2006" xmlns:aink="http://schemas.microsoft.com/office/drawing/2016/ink" xmlns:am3d="http://schemas.microsoft.com/office/drawing/2017/model3d" xmlns:o="urn:schemas-microsoft-com:office:office" xmlns:oel="http://schemas.microsoft.com/office/2019/extlst" xmlns:r="http://schemas.openxmlformats.org/officeDocument/2006/relationships" xmlns:m="http://schemas.openxmlformats.org/officeDocument/2006/math" xmlns:v="urn:schemas-microsoft-com:vml" xmlns:wp14="http://schemas.microsoft.com/office/word/2010/wordprocessingDrawing" xmlns:wp="http://schemas.openxmlformats.org/drawingml/2006/wordprocessingDrawing" xmlns:w10="urn:schemas-microsoft-com:office:word" xmlns:w="http://schemas.openxmlformats.org/wordprocessingml/2006/main" xmlns:w14="http://schemas.microsoft.com/office/word/2010/wordml" xmlns:w15="http://schemas.microsoft.com/office/word/2012/wordml" xmlns:w16cex="http://schemas.microsoft.com/office/word/2018/wordml/cex" xmlns:w16cid="http://schemas.microsoft.com/office/word/2016/wordml/cid" xmlns:w16="http://schemas.microsoft.com/office/word/2018/wordml" xmlns:w16du="http://schemas.microsoft.com/office/word/2023/wordml/word16du" xmlns:w16sdtdh="http://schemas.microsoft.com/office/word/2020/wordml/sdtdatahash" xmlns:w16sdtfl="http://schemas.microsoft.com/office/word/2024/wordml/sdtformatlock" xmlns:w16se="http://schemas.microsoft.com/office/word/2015/wordml/symex" xmlns:wpg="http://schemas.microsoft.com/office/word/2010/wordprocessingGroup" xmlns:wpi="http://schemas.microsoft.com/office/word/2010/wordprocessingInk" xmlns:wne="http://schemas.microsoft.com/office/word/2006/wordml" xmlns:wps="http://schemas.microsoft.com/office/word/2010/wordprocessingShape" mc:Ignorable="w14 w15 w16se w16cid w16 w16cex w16sdtdh w16sdtfl w16du wp14">
+  <w:sdt>
+    <w:sdtPr>
+      <w:id w:val="-1215802786"/>
+      <w:docPartObj>
+        <w:docPartGallery w:val="Page Numbers (Bottom of Page)"/>
+        <w:docPartUnique/>
+      </w:docPartObj>
+    </w:sdtPr>
+    <w:sdtEndPr>
+      <w:rPr>
+        <w:noProof/>
+      </w:rPr>
+    </w:sdtEndPr>
+    <w:sdtContent>
+      <w:p>
+        <w:pPr>
+          <w:pStyle w:val="Footer"/>
+          <w:jc w:val="center"/>
+        </w:pPr>
+        <w:r>
+          <w:fldChar w:fldCharType="begin"/>
+        </w:r>
+        <w:r>
+          <w:instrText xml:space="preserve"> PAGE   \* MERGEFORMAT </w:instrText>
+        </w:r>
+        <w:r>
+          <w:fldChar w:fldCharType="separate"/>
+        </w:r>
+        <w:r>
+          <w:rPr>
+            <w:noProof/>
+          </w:rPr>
+          <w:t>2</w:t>
+        </w:r>
+        <w:r>
+          <w:rPr>
+            <w:noProof/>
+          </w:rPr>
+          <w:fldChar w:fldCharType="end"/>
+        </w:r>
+      </w:p>
+    </w:sdtContent>
+  </w:sdt>
+  <w:p>
+    <w:pPr>
+      <w:pStyle w:val="Footer"/>
+    </w:pPr>
+  </w:p>
+</w:ftr>
 </file>
 
 <file path=word/footnotes.xml><?xml version="1.0" encoding="utf-8"?>
@@ -621,7 +1486,6 @@
     <w:r>
       <w:rPr>
         <w:rFonts w:ascii="Times New Roman" w:hAnsi="Times New Roman"/>
-        <w:noProof/>
       </w:rPr>
       <w:drawing>
         <wp:anchor distT="0" distB="0" distL="114300" distR="114300" simplePos="0" relativeHeight="251658240" behindDoc="0" locked="0" layoutInCell="1" allowOverlap="1" wp14:anchorId="49ACCE35" wp14:editId="007F9B0D">
@@ -795,8 +1659,100 @@
       </w:pPr>
     </w:lvl>
   </w:abstractNum>
+  <w:abstractNum w:abstractNumId="1" w15:restartNumberingAfterBreak="0">
+    <w:nsid w:val="793F3FCA"/>
+    <w:multiLevelType w:val="hybridMultilevel"/>
+    <w:tmpl w:val="EB62B3E2"/>
+    <w:lvl w:ilvl="0" w:tplc="0C09000F">
+      <w:start w:val="1"/>
+      <w:numFmt w:val="decimal"/>
+      <w:lvlText w:val="%1."/>
+      <w:lvlJc w:val="left"/>
+      <w:pPr>
+        <w:ind w:left="360" w:hanging="360"/>
+      </w:pPr>
+      <w:rPr>
+        <w:rFonts w:hint="default"/>
+      </w:rPr>
+    </w:lvl>
+    <w:lvl w:ilvl="1" w:tplc="0C090019" w:tentative="1">
+      <w:start w:val="1"/>
+      <w:numFmt w:val="lowerLetter"/>
+      <w:lvlText w:val="%2."/>
+      <w:lvlJc w:val="left"/>
+      <w:pPr>
+        <w:ind w:left="1080" w:hanging="360"/>
+      </w:pPr>
+    </w:lvl>
+    <w:lvl w:ilvl="2" w:tplc="0C09001B" w:tentative="1">
+      <w:start w:val="1"/>
+      <w:numFmt w:val="lowerRoman"/>
+      <w:lvlText w:val="%3."/>
+      <w:lvlJc w:val="right"/>
+      <w:pPr>
+        <w:ind w:left="1800" w:hanging="180"/>
+      </w:pPr>
+    </w:lvl>
+    <w:lvl w:ilvl="3" w:tplc="0C09000F" w:tentative="1">
+      <w:start w:val="1"/>
+      <w:numFmt w:val="decimal"/>
+      <w:lvlText w:val="%4."/>
+      <w:lvlJc w:val="left"/>
+      <w:pPr>
+        <w:ind w:left="2520" w:hanging="360"/>
+      </w:pPr>
+    </w:lvl>
+    <w:lvl w:ilvl="4" w:tplc="0C090019" w:tentative="1">
+      <w:start w:val="1"/>
+      <w:numFmt w:val="lowerLetter"/>
+      <w:lvlText w:val="%5."/>
+      <w:lvlJc w:val="left"/>
+      <w:pPr>
+        <w:ind w:left="3240" w:hanging="360"/>
+      </w:pPr>
+    </w:lvl>
+    <w:lvl w:ilvl="5" w:tplc="0C09001B" w:tentative="1">
+      <w:start w:val="1"/>
+      <w:numFmt w:val="lowerRoman"/>
+      <w:lvlText w:val="%6."/>
+      <w:lvlJc w:val="right"/>
+      <w:pPr>
+        <w:ind w:left="3960" w:hanging="180"/>
+      </w:pPr>
+    </w:lvl>
+    <w:lvl w:ilvl="6" w:tplc="0C09000F" w:tentative="1">
+      <w:start w:val="1"/>
+      <w:numFmt w:val="decimal"/>
+      <w:lvlText w:val="%7."/>
+      <w:lvlJc w:val="left"/>
+      <w:pPr>
+        <w:ind w:left="4680" w:hanging="360"/>
+      </w:pPr>
+    </w:lvl>
+    <w:lvl w:ilvl="7" w:tplc="0C090019" w:tentative="1">
+      <w:start w:val="1"/>
+      <w:numFmt w:val="lowerLetter"/>
+      <w:lvlText w:val="%8."/>
+      <w:lvlJc w:val="left"/>
+      <w:pPr>
+        <w:ind w:left="5400" w:hanging="360"/>
+      </w:pPr>
+    </w:lvl>
+    <w:lvl w:ilvl="8" w:tplc="0C09001B" w:tentative="1">
+      <w:start w:val="1"/>
+      <w:numFmt w:val="lowerRoman"/>
+      <w:lvlText w:val="%9."/>
+      <w:lvlJc w:val="right"/>
+      <w:pPr>
+        <w:ind w:left="6120" w:hanging="180"/>
+      </w:pPr>
+    </w:lvl>
+  </w:abstractNum>
   <w:num w:numId="1" w16cid:durableId="2121758018">
     <w:abstractNumId w:val="0"/>
+  </w:num>
+  <w:num w:numId="2" w16cid:durableId="1229851150">
+    <w:abstractNumId w:val="1"/>
   </w:num>
 </w:numbering>
 </file>

</xml_diff>